<commit_message>
Updated the report before the delivery date
</commit_message>
<xml_diff>
--- a/Report.docx
+++ b/Report.docx
@@ -20,12 +20,12 @@
           <wp:inline distB="114300" distT="114300" distL="114300" distR="114300">
             <wp:extent cx="4937583" cy="1586282"/>
             <wp:effectExtent b="0" l="0" r="0" t="0"/>
-            <wp:docPr id="1" name="image2.png"/>
+            <wp:docPr id="1" name="image1.png"/>
             <a:graphic>
               <a:graphicData uri="http://schemas.openxmlformats.org/drawingml/2006/picture">
                 <pic:pic>
                   <pic:nvPicPr>
-                    <pic:cNvPr id="0" name="image2.png"/>
+                    <pic:cNvPr id="0" name="image1.png"/>
                     <pic:cNvPicPr preferRelativeResize="0"/>
                   </pic:nvPicPr>
                   <pic:blipFill>
@@ -628,12 +628,12 @@
           <wp:inline distB="114300" distT="114300" distL="114300" distR="114300">
             <wp:extent cx="5731200" cy="2438400"/>
             <wp:effectExtent b="0" l="0" r="0" t="0"/>
-            <wp:docPr id="2" name="image1.png"/>
+            <wp:docPr id="2" name="image2.png"/>
             <a:graphic>
               <a:graphicData uri="http://schemas.openxmlformats.org/drawingml/2006/picture">
                 <pic:pic>
                   <pic:nvPicPr>
-                    <pic:cNvPr id="0" name="image1.png"/>
+                    <pic:cNvPr id="0" name="image2.png"/>
                     <pic:cNvPicPr preferRelativeResize="0"/>
                   </pic:nvPicPr>
                   <pic:blipFill>
@@ -804,6 +804,212 @@
     <w:p>
       <w:pPr>
         <w:jc w:val="center"/>
+        <w:rPr>
+          <w:rFonts w:ascii="EB Garamond" w:cs="EB Garamond" w:eastAsia="EB Garamond" w:hAnsi="EB Garamond"/>
+          <w:sz w:val="20"/>
+          <w:szCs w:val="20"/>
+        </w:rPr>
+      </w:pPr>
+      <w:r>
+        <w:br w:type="page"/>
+      </w:r>
+      <w:r>
+        <w:rPr>
+          <w:rtl w:val="0"/>
+        </w:rPr>
+      </w:r>
+    </w:p>
+    <w:p>
+      <w:pPr>
+        <w:jc w:val="center"/>
+        <w:rPr>
+          <w:rFonts w:ascii="EB Garamond" w:cs="EB Garamond" w:eastAsia="EB Garamond" w:hAnsi="EB Garamond"/>
+          <w:sz w:val="30"/>
+          <w:szCs w:val="30"/>
+        </w:rPr>
+      </w:pPr>
+      <w:r>
+        <w:rPr>
+          <w:rFonts w:ascii="EB Garamond" w:cs="EB Garamond" w:eastAsia="EB Garamond" w:hAnsi="EB Garamond"/>
+          <w:sz w:val="30"/>
+          <w:szCs w:val="30"/>
+          <w:rtl w:val="0"/>
+        </w:rPr>
+        <w:t xml:space="preserve">Site Design</w:t>
+      </w:r>
+    </w:p>
+    <w:p>
+      <w:pPr>
+        <w:jc w:val="center"/>
+        <w:rPr>
+          <w:rFonts w:ascii="EB Garamond" w:cs="EB Garamond" w:eastAsia="EB Garamond" w:hAnsi="EB Garamond"/>
+          <w:sz w:val="30"/>
+          <w:szCs w:val="30"/>
+        </w:rPr>
+      </w:pPr>
+      <w:r>
+        <w:rPr>
+          <w:rtl w:val="0"/>
+        </w:rPr>
+      </w:r>
+    </w:p>
+    <w:p>
+      <w:pPr>
+        <w:ind w:firstLine="720"/>
+        <w:rPr>
+          <w:rFonts w:ascii="EB Garamond" w:cs="EB Garamond" w:eastAsia="EB Garamond" w:hAnsi="EB Garamond"/>
+          <w:sz w:val="20"/>
+          <w:szCs w:val="20"/>
+        </w:rPr>
+      </w:pPr>
+      <w:r>
+        <w:rPr>
+          <w:rFonts w:ascii="EB Garamond" w:cs="EB Garamond" w:eastAsia="EB Garamond" w:hAnsi="EB Garamond"/>
+          <w:sz w:val="20"/>
+          <w:szCs w:val="20"/>
+          <w:rtl w:val="0"/>
+        </w:rPr>
+        <w:t xml:space="preserve">The ideology behind the site's main function is to demonstrate the work of an artist, in this case, we use one of the group's elements, Daniel Reis, who is a photographer. In addition to showing the artist's work, it also has the function of delivering a solution to the customer who wants to rent a photographic work, and who may need to contact the artist through the website.</w:t>
+      </w:r>
+    </w:p>
+    <w:p>
+      <w:pPr>
+        <w:ind w:firstLine="720"/>
+        <w:rPr>
+          <w:rFonts w:ascii="EB Garamond" w:cs="EB Garamond" w:eastAsia="EB Garamond" w:hAnsi="EB Garamond"/>
+          <w:sz w:val="20"/>
+          <w:szCs w:val="20"/>
+        </w:rPr>
+      </w:pPr>
+      <w:r>
+        <w:rPr>
+          <w:rtl w:val="0"/>
+        </w:rPr>
+      </w:r>
+    </w:p>
+    <w:p>
+      <w:pPr>
+        <w:ind w:left="0" w:firstLine="0"/>
+        <w:rPr>
+          <w:rFonts w:ascii="EB Garamond" w:cs="EB Garamond" w:eastAsia="EB Garamond" w:hAnsi="EB Garamond"/>
+          <w:sz w:val="20"/>
+          <w:szCs w:val="20"/>
+        </w:rPr>
+      </w:pPr>
+      <w:r>
+        <w:rPr>
+          <w:rFonts w:ascii="EB Garamond" w:cs="EB Garamond" w:eastAsia="EB Garamond" w:hAnsi="EB Garamond"/>
+          <w:sz w:val="20"/>
+          <w:szCs w:val="20"/>
+          <w:rtl w:val="0"/>
+        </w:rPr>
+        <w:t xml:space="preserve">In order for all of this to work in an intuitive way, we decided to approach the website design as follows:</w:t>
+      </w:r>
+    </w:p>
+    <w:p>
+      <w:pPr>
+        <w:ind w:firstLine="720"/>
+        <w:rPr>
+          <w:rFonts w:ascii="EB Garamond" w:cs="EB Garamond" w:eastAsia="EB Garamond" w:hAnsi="EB Garamond"/>
+          <w:sz w:val="20"/>
+          <w:szCs w:val="20"/>
+        </w:rPr>
+      </w:pPr>
+      <w:r>
+        <w:rPr>
+          <w:rtl w:val="0"/>
+        </w:rPr>
+      </w:r>
+    </w:p>
+    <w:p>
+      <w:pPr>
+        <w:ind w:firstLine="720"/>
+        <w:rPr>
+          <w:rFonts w:ascii="EB Garamond" w:cs="EB Garamond" w:eastAsia="EB Garamond" w:hAnsi="EB Garamond"/>
+          <w:sz w:val="20"/>
+          <w:szCs w:val="20"/>
+        </w:rPr>
+      </w:pPr>
+      <w:r>
+        <w:rPr>
+          <w:rFonts w:ascii="EB Garamond" w:cs="EB Garamond" w:eastAsia="EB Garamond" w:hAnsi="EB Garamond"/>
+          <w:sz w:val="20"/>
+          <w:szCs w:val="20"/>
+          <w:rtl w:val="0"/>
+        </w:rPr>
+        <w:t xml:space="preserve">The main page presents the artist's name accompanied by a subtitle “photography” and a background photo taken by the artist, a photo that captivates the customer and makes it clear that this is a photographer's website. This page has only two buttons, one for visiting the artist's gallery and one for renting an artist service;</w:t>
+      </w:r>
+    </w:p>
+    <w:p>
+      <w:pPr>
+        <w:ind w:firstLine="720"/>
+        <w:rPr>
+          <w:rFonts w:ascii="EB Garamond" w:cs="EB Garamond" w:eastAsia="EB Garamond" w:hAnsi="EB Garamond"/>
+          <w:sz w:val="20"/>
+          <w:szCs w:val="20"/>
+        </w:rPr>
+      </w:pPr>
+      <w:r>
+        <w:rPr>
+          <w:rtl w:val="0"/>
+        </w:rPr>
+      </w:r>
+    </w:p>
+    <w:p>
+      <w:pPr>
+        <w:ind w:firstLine="720"/>
+        <w:rPr>
+          <w:rFonts w:ascii="EB Garamond" w:cs="EB Garamond" w:eastAsia="EB Garamond" w:hAnsi="EB Garamond"/>
+          <w:sz w:val="20"/>
+          <w:szCs w:val="20"/>
+        </w:rPr>
+      </w:pPr>
+      <w:r>
+        <w:rPr>
+          <w:rFonts w:ascii="EB Garamond" w:cs="EB Garamond" w:eastAsia="EB Garamond" w:hAnsi="EB Garamond"/>
+          <w:sz w:val="20"/>
+          <w:szCs w:val="20"/>
+          <w:rtl w:val="0"/>
+        </w:rPr>
+        <w:t xml:space="preserve">The gallery page features a banner with the artist's signature and, just below, a search bar with some interesting visual features. The client can search by themes (nature, people, etc…) or by colors (red, blue, etc…). Below are the categories with a cover image. As soon as the customer presses one of these categories, he is redirected to a page where he finds all the published photos belonging to that category.</w:t>
+      </w:r>
+    </w:p>
+    <w:p>
+      <w:pPr>
+        <w:ind w:firstLine="720"/>
+        <w:rPr>
+          <w:rFonts w:ascii="EB Garamond" w:cs="EB Garamond" w:eastAsia="EB Garamond" w:hAnsi="EB Garamond"/>
+          <w:sz w:val="20"/>
+          <w:szCs w:val="20"/>
+        </w:rPr>
+      </w:pPr>
+      <w:r>
+        <w:rPr>
+          <w:rtl w:val="0"/>
+        </w:rPr>
+      </w:r>
+    </w:p>
+    <w:p>
+      <w:pPr>
+        <w:ind w:firstLine="720"/>
+        <w:rPr>
+          <w:rFonts w:ascii="EB Garamond" w:cs="EB Garamond" w:eastAsia="EB Garamond" w:hAnsi="EB Garamond"/>
+          <w:sz w:val="20"/>
+          <w:szCs w:val="20"/>
+        </w:rPr>
+      </w:pPr>
+      <w:r>
+        <w:rPr>
+          <w:rFonts w:ascii="EB Garamond" w:cs="EB Garamond" w:eastAsia="EB Garamond" w:hAnsi="EB Garamond"/>
+          <w:sz w:val="20"/>
+          <w:szCs w:val="20"/>
+          <w:rtl w:val="0"/>
+        </w:rPr>
+        <w:t xml:space="preserve">The service rental page presented with an image of a photographer and filling fields in which the customer has to register his name, the date of the meeting, and the explanation of the work he wants to rent finally has a button that allows the client to send this information to the artist.</w:t>
+      </w:r>
+    </w:p>
+    <w:p>
+      <w:pPr>
         <w:rPr>
           <w:rFonts w:ascii="EB Garamond" w:cs="EB Garamond" w:eastAsia="EB Garamond" w:hAnsi="EB Garamond"/>
           <w:sz w:val="20"/>

</xml_diff>